<commit_message>
fix save before commit
</commit_message>
<xml_diff>
--- a/s3/Formato respuesta actividad sumativa_S3 (versión C).docx
+++ b/s3/Formato respuesta actividad sumativa_S3 (versión C).docx
@@ -490,7 +490,7 @@
                 <w:szCs w:val="22"/>
                 <w:lang w:val="es-CL" w:eastAsia="en-US" w:bidi="ar-SA"/>
               </w:rPr>
-              <w:t>Diego Alvarez</w:t>
+              <w:t>Diego Alvarez Espinza</w:t>
             </w:r>
           </w:p>
         </w:tc>
@@ -531,7 +531,7 @@
                 <w:szCs w:val="22"/>
                 <w:lang w:val="es-CL" w:eastAsia="en-US" w:bidi="ar-SA"/>
               </w:rPr>
-              <w:t>Asignatura:</w:t>
+              <w:t>Asignatura: MODELAMIENTO DE BASES DE DATOS_004A</w:t>
             </w:r>
           </w:p>
         </w:tc>
@@ -566,7 +566,18 @@
                 <w:szCs w:val="22"/>
                 <w:lang w:val="es-CL" w:eastAsia="en-US" w:bidi="ar-SA"/>
               </w:rPr>
-              <w:t>Carrera:</w:t>
+              <w:t xml:space="preserve">Carrera: </w:t>
+            </w:r>
+            <w:r>
+              <w:rPr>
+                <w:rFonts w:eastAsia="Arial" w:cs="Arial"/>
+                <w:b/>
+                <w:bCs/>
+                <w:kern w:val="0"/>
+                <w:szCs w:val="22"/>
+                <w:lang w:val="es-CL" w:eastAsia="en-US" w:bidi="ar-SA"/>
+              </w:rPr>
+              <w:t xml:space="preserve">Analista Programador </w:t>
             </w:r>
           </w:p>
         </w:tc>
@@ -595,6 +606,8 @@
               <w:jc w:val="start"/>
               <w:rPr>
                 <w:rFonts w:eastAsia="Arial" w:cs="Arial"/>
+                <w:b/>
+                <w:bCs/>
                 <w:kern w:val="0"/>
                 <w:szCs w:val="22"/>
                 <w:lang w:val="es-CL" w:eastAsia="en-US" w:bidi="ar-SA"/>
@@ -610,6 +623,33 @@
                 <w:lang w:val="es-CL" w:eastAsia="en-US" w:bidi="ar-SA"/>
               </w:rPr>
               <w:t>Profesor:</w:t>
+            </w:r>
+          </w:p>
+          <w:p>
+            <w:pPr>
+              <w:pStyle w:val="Normal"/>
+              <w:widowControl/>
+              <w:spacing w:lineRule="auto" w:line="240" w:before="120" w:after="0"/>
+              <w:jc w:val="start"/>
+              <w:rPr>
+                <w:rFonts w:eastAsia="Arial" w:cs="Arial"/>
+                <w:b/>
+                <w:bCs/>
+                <w:kern w:val="0"/>
+                <w:szCs w:val="22"/>
+                <w:lang w:val="es-CL" w:eastAsia="en-US" w:bidi="ar-SA"/>
+              </w:rPr>
+            </w:pPr>
+            <w:r>
+              <w:rPr>
+                <w:rFonts w:eastAsia="Arial" w:cs="Arial"/>
+                <w:b/>
+                <w:bCs/>
+                <w:kern w:val="0"/>
+                <w:szCs w:val="22"/>
+                <w:lang w:val="es-CL" w:eastAsia="en-US" w:bidi="ar-SA"/>
+              </w:rPr>
+              <w:t>CRISTIAN ANDRES CARRENO VILLARROEL</w:t>
             </w:r>
           </w:p>
         </w:tc>
@@ -3057,7 +3097,7 @@
                 <v:shape id="ole_rId6" type="_x0000_tole_rId6" style="width:246pt;height:222pt;mso-wrap-distance-right:0pt" filled="f" o:ole="">
                   <v:imagedata r:id="rId7" o:title=""/>
                 </v:shape>
-                <o:OLEObject Type="Embed" ProgID="PBrush" ShapeID="ole_rId6" DrawAspect="Content" ObjectID="_848820551" r:id="rId6"/>
+                <o:OLEObject Type="Embed" ProgID="PBrush" ShapeID="ole_rId6" DrawAspect="Content" ObjectID="_1677772512" r:id="rId6"/>
               </w:object>
             </w:r>
           </w:p>
@@ -3132,7 +3172,7 @@
                 <v:shape id="ole_rId8" type="_x0000_tole_rId8" style="width:235.5pt;height:187.5pt;mso-wrap-distance-right:0pt" filled="f" o:ole="">
                   <v:imagedata r:id="rId9" o:title=""/>
                 </v:shape>
-                <o:OLEObject Type="Embed" ProgID="PBrush" ShapeID="ole_rId8" DrawAspect="Content" ObjectID="_886831395" r:id="rId8"/>
+                <o:OLEObject Type="Embed" ProgID="PBrush" ShapeID="ole_rId8" DrawAspect="Content" ObjectID="_1528264569" r:id="rId8"/>
               </w:object>
             </w:r>
           </w:p>
@@ -3742,10 +3782,10 @@
           <wp:anchor behindDoc="0" distT="0" distB="0" distL="0" distR="0" simplePos="0" locked="0" layoutInCell="0" allowOverlap="1" relativeHeight="49">
             <wp:simplePos x="0" y="0"/>
             <wp:positionH relativeFrom="column">
-              <wp:posOffset>-301625</wp:posOffset>
+              <wp:posOffset>-206375</wp:posOffset>
             </wp:positionH>
             <wp:positionV relativeFrom="paragraph">
-              <wp:posOffset>990600</wp:posOffset>
+              <wp:posOffset>371475</wp:posOffset>
             </wp:positionV>
             <wp:extent cx="6925310" cy="7057390"/>
             <wp:effectExtent l="0" t="0" r="0" b="0"/>

</xml_diff>